<commit_message>
Updating schematic... Updated Links document.
</commit_message>
<xml_diff>
--- a/Guides/Links.docx
+++ b/Guides/Links.docx
@@ -667,7 +667,7 @@
         <w:rPr>
           <w:rtl w:val="0"/>
         </w:rPr>
-        <w:t xml:space="preserve">5v 3A regulator (one regulator for both of the servos): </w:t>
+        <w:t xml:space="preserve">5v 3A regulator (MIC29310-5.0WU) (one regulator for both of the servos): </w:t>
       </w:r>
       <w:hyperlink r:id="rId20">
         <w:r>
@@ -789,7 +789,7 @@
         <w:rPr>
           <w:rtl w:val="0"/>
         </w:rPr>
-        <w:t xml:space="preserve">5V 0.5A Regulator for the MCU</w:t>
+        <w:t xml:space="preserve">5V 0.5A Regulator (NCP5501DT50RKG) for the MCU</w:t>
       </w:r>
     </w:p>
     <w:p>

</xml_diff>

<commit_message>
Added some custom library components, updated schematic with new xtal cap values, and updated links document
</commit_message>
<xml_diff>
--- a/Guides/Links.docx
+++ b/Guides/Links.docx
@@ -937,7 +937,41 @@
             <w:u w:val="single"/>
             <w:rtl w:val="0"/>
           </w:rPr>
-          <w:t xml:space="preserve">https://www.arrow.com/en/products/y31b41117fplfs/ck</w:t>
+          <w:t xml:space="preserve">https://www.arrow.com/en/products/fsm2jsmltr/te-connectivity</w:t>
+        </w:r>
+      </w:hyperlink>
+      <w:r>
+        <w:rPr>
+          <w:rtl w:val="0"/>
+        </w:rPr>
+        <w:t xml:space="preserve"> </w:t>
+      </w:r>
+    </w:p>
+    <w:p>
+      <w:pPr>
+        <w:numPr>
+          <w:ilvl w:val="1"/>
+          <w:numId w:val="18"/>
+        </w:numPr>
+        <w:ind w:left="1440" w:hanging="360"/>
+        <w:rPr>
+          <w:u w:val="none"/>
+        </w:rPr>
+      </w:pPr>
+      <w:r>
+        <w:rPr>
+          <w:rtl w:val="0"/>
+        </w:rPr>
+        <w:t xml:space="preserve">Datasheet: </w:t>
+      </w:r>
+      <w:hyperlink r:id="rId25">
+        <w:r>
+          <w:rPr>
+            <w:color w:val="1155cc"/>
+            <w:u w:val="single"/>
+            <w:rtl w:val="0"/>
+          </w:rPr>
+          <w:t xml:space="preserve">http://static6.arrow.com/aropdfconversion/1ae8d661c32b52a6d46a3c0683c6ffb1880b7a3f/eng_cat_1308390_0904_e3_e10_.pdf</w:t>
         </w:r>
       </w:hyperlink>
       <w:r>
@@ -982,7 +1016,7 @@
         </w:rPr>
         <w:t xml:space="preserve">Application notes from Microchip: </w:t>
       </w:r>
-      <w:hyperlink r:id="rId25">
+      <w:hyperlink r:id="rId26">
         <w:r>
           <w:rPr>
             <w:color w:val="1155cc"/>
@@ -1016,7 +1050,7 @@
         </w:rPr>
         <w:t xml:space="preserve">16MHz Quartz Crystal ($0.27) </w:t>
       </w:r>
-      <w:hyperlink r:id="rId26">
+      <w:hyperlink r:id="rId27">
         <w:r>
           <w:rPr>
             <w:color w:val="1155cc"/>
@@ -1050,7 +1084,7 @@
         </w:rPr>
         <w:t xml:space="preserve">Datasheet: </w:t>
       </w:r>
-      <w:hyperlink r:id="rId27">
+      <w:hyperlink r:id="rId28">
         <w:r>
           <w:rPr>
             <w:color w:val="1155cc"/>
@@ -1082,16 +1116,16 @@
         <w:rPr>
           <w:rtl w:val="0"/>
         </w:rPr>
-        <w:t xml:space="preserve">12pF 0805 Capacitor (two would be used with the crystal) </w:t>
-      </w:r>
-      <w:hyperlink r:id="rId28">
-        <w:r>
-          <w:rPr>
-            <w:color w:val="1155cc"/>
-            <w:u w:val="single"/>
-            <w:rtl w:val="0"/>
-          </w:rPr>
-          <w:t xml:space="preserve">https://www.arrow.com/en/products/08055c120jat2a/avx</w:t>
+        <w:t xml:space="preserve">22pF 0805 Capacitor (two would be used with the crystal, C_L = ½*Cap + 5pF) </w:t>
+      </w:r>
+      <w:hyperlink r:id="rId29">
+        <w:r>
+          <w:rPr>
+            <w:color w:val="1155cc"/>
+            <w:u w:val="single"/>
+            <w:rtl w:val="0"/>
+          </w:rPr>
+          <w:t xml:space="preserve">https://www.arrow.com/en/products/08052a220jat2a/avx</w:t>
         </w:r>
       </w:hyperlink>
       <w:r>
@@ -1137,7 +1171,7 @@
         </w:rPr>
         <w:t xml:space="preserve">Sturdy 6-lb max load product: </w:t>
       </w:r>
-      <w:hyperlink r:id="rId29">
+      <w:hyperlink r:id="rId30">
         <w:r>
           <w:rPr>
             <w:color w:val="1155cc"/>
@@ -1189,7 +1223,7 @@
         </w:rPr>
         <w:t xml:space="preserve">$53.95 simple two-servo bare-bones device </w:t>
       </w:r>
-      <w:hyperlink r:id="rId30">
+      <w:hyperlink r:id="rId31">
         <w:r>
           <w:rPr>
             <w:color w:val="1155cc"/>
@@ -1223,7 +1257,7 @@
         </w:rPr>
         <w:t xml:space="preserve">$99.95 Sturdy two-servo metal structure </w:t>
       </w:r>
-      <w:hyperlink r:id="rId31">
+      <w:hyperlink r:id="rId32">
         <w:r>
           <w:rPr>
             <w:color w:val="1155cc"/>
@@ -1257,7 +1291,7 @@
         </w:rPr>
         <w:t xml:space="preserve">$56.29 simple rotate and tilt camera mount product with arrow key remote </w:t>
       </w:r>
-      <w:hyperlink r:id="rId32">
+      <w:hyperlink r:id="rId33">
         <w:r>
           <w:rPr>
             <w:color w:val="1155cc"/>
@@ -1291,7 +1325,7 @@
         </w:rPr>
         <w:t xml:space="preserve">$39.00 Pan &amp; Tilt Servo Motor kit with Camera on PCB board </w:t>
       </w:r>
-      <w:hyperlink r:id="rId33">
+      <w:hyperlink r:id="rId34">
         <w:r>
           <w:rPr>
             <w:color w:val="1155cc"/>
@@ -1325,7 +1359,7 @@
         </w:rPr>
         <w:t xml:space="preserve">Video of DIY project assembly: </w:t>
       </w:r>
-      <w:hyperlink r:id="rId34">
+      <w:hyperlink r:id="rId35">
         <w:r>
           <w:rPr>
             <w:color w:val="1155cc"/>
@@ -1401,7 +1435,7 @@
           <w:u w:val="none"/>
         </w:rPr>
       </w:pPr>
-      <w:hyperlink r:id="rId35">
+      <w:hyperlink r:id="rId36">
         <w:r>
           <w:rPr>
             <w:color w:val="1155cc"/>
@@ -1428,7 +1462,7 @@
           <w:u w:val="none"/>
         </w:rPr>
       </w:pPr>
-      <w:hyperlink r:id="rId36">
+      <w:hyperlink r:id="rId37">
         <w:r>
           <w:rPr>
             <w:color w:val="1155cc"/>
@@ -1456,7 +1490,7 @@
           <w:u w:val="none"/>
         </w:rPr>
       </w:pPr>
-      <w:hyperlink r:id="rId37">
+      <w:hyperlink r:id="rId38">
         <w:r>
           <w:rPr>
             <w:color w:val="1155cc"/>
@@ -1483,7 +1517,7 @@
           <w:u w:val="none"/>
         </w:rPr>
       </w:pPr>
-      <w:hyperlink r:id="rId38">
+      <w:hyperlink r:id="rId39">
         <w:r>
           <w:rPr>
             <w:color w:val="1155cc"/>
@@ -1517,7 +1551,7 @@
         </w:rPr>
         <w:t xml:space="preserve">Adafruit on powering servos </w:t>
       </w:r>
-      <w:hyperlink r:id="rId39">
+      <w:hyperlink r:id="rId40">
         <w:r>
           <w:rPr>
             <w:color w:val="1155cc"/>
@@ -1551,7 +1585,7 @@
         </w:rPr>
         <w:t xml:space="preserve">About hobby servos (PWM, how they work, what’s inside, etc.) </w:t>
       </w:r>
-      <w:hyperlink r:id="rId40">
+      <w:hyperlink r:id="rId41">
         <w:r>
           <w:rPr>
             <w:color w:val="1155cc"/>
@@ -1593,7 +1627,7 @@
         <w:ind w:left="1440" w:hanging="360"/>
         <w:rPr/>
       </w:pPr>
-      <w:hyperlink r:id="rId41">
+      <w:hyperlink r:id="rId42">
         <w:r>
           <w:rPr>
             <w:color w:val="1155cc"/>
@@ -1618,7 +1652,7 @@
         <w:ind w:left="1440" w:hanging="360"/>
         <w:rPr/>
       </w:pPr>
-      <w:hyperlink r:id="rId42">
+      <w:hyperlink r:id="rId43">
         <w:r>
           <w:rPr>
             <w:color w:val="1155cc"/>
@@ -1661,7 +1695,7 @@
         <w:ind w:left="1440" w:hanging="360"/>
         <w:rPr/>
       </w:pPr>
-      <w:hyperlink r:id="rId43">
+      <w:hyperlink r:id="rId44">
         <w:r>
           <w:rPr>
             <w:color w:val="1155cc"/>
@@ -1695,7 +1729,7 @@
         </w:rPr>
         <w:t xml:space="preserve">OUR SERVOS (SG90 9G Nylon-Gear Servos): </w:t>
       </w:r>
-      <w:hyperlink r:id="rId44">
+      <w:hyperlink r:id="rId45">
         <w:r>
           <w:rPr>
             <w:color w:val="1155cc"/>
@@ -1873,7 +1907,7 @@
         </w:rPr>
         <w:t xml:space="preserve">Example of functional device using same servos: </w:t>
       </w:r>
-      <w:hyperlink r:id="rId45">
+      <w:hyperlink r:id="rId46">
         <w:r>
           <w:rPr>
             <w:color w:val="1155cc"/>
@@ -1907,7 +1941,7 @@
         </w:rPr>
         <w:t xml:space="preserve">Another example: </w:t>
       </w:r>
-      <w:hyperlink r:id="rId46">
+      <w:hyperlink r:id="rId47">
         <w:r>
           <w:rPr>
             <w:color w:val="1155cc"/>
@@ -1941,7 +1975,7 @@
         </w:rPr>
         <w:t xml:space="preserve">Heavy duty servo with bracket </w:t>
       </w:r>
-      <w:hyperlink r:id="rId47">
+      <w:hyperlink r:id="rId48">
         <w:r>
           <w:rPr>
             <w:color w:val="1155cc"/>
@@ -1993,7 +2027,7 @@
         </w:rPr>
         <w:t xml:space="preserve">6-pack $20.99 Best deal and best reviews (all positive reviews) </w:t>
       </w:r>
-      <w:hyperlink r:id="rId48">
+      <w:hyperlink r:id="rId49">
         <w:r>
           <w:rPr>
             <w:color w:val="1155cc"/>
@@ -2027,7 +2061,7 @@
         </w:rPr>
         <w:t xml:space="preserve">5-pack $16.99 </w:t>
       </w:r>
-      <w:hyperlink r:id="rId49">
+      <w:hyperlink r:id="rId50">
         <w:r>
           <w:rPr>
             <w:color w:val="1155cc"/>
@@ -2061,7 +2095,7 @@
         </w:rPr>
         <w:t xml:space="preserve">5-pack $19.99 </w:t>
       </w:r>
-      <w:hyperlink r:id="rId50">
+      <w:hyperlink r:id="rId51">
         <w:r>
           <w:rPr>
             <w:color w:val="1155cc"/>
@@ -2095,7 +2129,7 @@
         </w:rPr>
         <w:t xml:space="preserve">4-pack $16.99 </w:t>
       </w:r>
-      <w:hyperlink r:id="rId51">
+      <w:hyperlink r:id="rId52">
         <w:r>
           <w:rPr>
             <w:color w:val="1155cc"/>
@@ -2138,7 +2172,7 @@
           <w:u w:val="none"/>
         </w:rPr>
       </w:pPr>
-      <w:hyperlink r:id="rId52">
+      <w:hyperlink r:id="rId53">
         <w:r>
           <w:rPr>
             <w:color w:val="1155cc"/>
@@ -2193,7 +2227,7 @@
         </w:rPr>
         <w:t xml:space="preserve">Has example of using timers with clock to set duty cycle: </w:t>
       </w:r>
-      <w:hyperlink r:id="rId53">
+      <w:hyperlink r:id="rId54">
         <w:r>
           <w:rPr>
             <w:color w:val="1155cc"/>
@@ -2242,7 +2276,7 @@
         </w:rPr>
         <w:t xml:space="preserve">Datasheet: </w:t>
       </w:r>
-      <w:hyperlink r:id="rId54">
+      <w:hyperlink r:id="rId55">
         <w:r>
           <w:rPr>
             <w:color w:val="1155cc"/>
@@ -2330,7 +2364,7 @@
         </w:rPr>
         <w:t xml:space="preserve">Microchip summary (Includes APPLICATION NOTES under documents): </w:t>
       </w:r>
-      <w:hyperlink r:id="rId55">
+      <w:hyperlink r:id="rId56">
         <w:r>
           <w:rPr>
             <w:color w:val="1155cc"/>
@@ -2364,7 +2398,7 @@
         </w:rPr>
         <w:t xml:space="preserve">Adafruit BREAKOUT BOARD: </w:t>
       </w:r>
-      <w:hyperlink r:id="rId56">
+      <w:hyperlink r:id="rId57">
         <w:r>
           <w:rPr>
             <w:color w:val="1155cc"/>
@@ -2405,7 +2439,7 @@
         <w:contextualSpacing w:val="0"/>
         <w:rPr/>
       </w:pPr>
-      <w:hyperlink r:id="rId57">
+      <w:hyperlink r:id="rId58">
         <w:r>
           <w:rPr>
             <w:color w:val="1155cc"/>
@@ -2446,7 +2480,7 @@
         <w:contextualSpacing w:val="0"/>
         <w:rPr/>
       </w:pPr>
-      <w:hyperlink r:id="rId58">
+      <w:hyperlink r:id="rId59">
         <w:r>
           <w:rPr>
             <w:color w:val="1155cc"/>
@@ -2469,7 +2503,7 @@
         <w:contextualSpacing w:val="0"/>
         <w:rPr/>
       </w:pPr>
-      <w:hyperlink r:id="rId59">
+      <w:hyperlink r:id="rId60">
         <w:r>
           <w:rPr>
             <w:color w:val="1155cc"/>
@@ -2510,7 +2544,7 @@
         <w:contextualSpacing w:val="0"/>
         <w:rPr/>
       </w:pPr>
-      <w:hyperlink r:id="rId60">
+      <w:hyperlink r:id="rId61">
         <w:r>
           <w:rPr>
             <w:color w:val="1155cc"/>
@@ -2560,7 +2594,7 @@
         </w:rPr>
         <w:t xml:space="preserve">On Arrow:</w:t>
       </w:r>
-      <w:hyperlink r:id="rId61">
+      <w:hyperlink r:id="rId62">
         <w:r>
           <w:rPr>
             <w:color w:val="1155cc"/>
@@ -2593,7 +2627,7 @@
         </w:rPr>
         <w:t xml:space="preserve">Spec:</w:t>
       </w:r>
-      <w:hyperlink r:id="rId62">
+      <w:hyperlink r:id="rId63">
         <w:r>
           <w:rPr>
             <w:color w:val="1155cc"/>
@@ -2626,7 +2660,7 @@
         </w:rPr>
         <w:t xml:space="preserve">Drawing:</w:t>
       </w:r>
-      <w:hyperlink r:id="rId63">
+      <w:hyperlink r:id="rId64">
         <w:r>
           <w:rPr>
             <w:color w:val="1155cc"/>
@@ -2677,7 +2711,7 @@
         </w:rPr>
         <w:t xml:space="preserve">Internal vs. external oscillator: </w:t>
       </w:r>
-      <w:hyperlink r:id="rId64">
+      <w:hyperlink r:id="rId65">
         <w:r>
           <w:rPr>
             <w:color w:val="1155cc"/>
@@ -2726,7 +2760,7 @@
         </w:rPr>
         <w:t xml:space="preserve">Installing bootloader: </w:t>
       </w:r>
-      <w:hyperlink r:id="rId65">
+      <w:hyperlink r:id="rId66">
         <w:r>
           <w:rPr>
             <w:color w:val="1155cc"/>
@@ -2760,7 +2794,7 @@
         </w:rPr>
         <w:t xml:space="preserve">Fuse Calculator!!! </w:t>
       </w:r>
-      <w:hyperlink r:id="rId66">
+      <w:hyperlink r:id="rId67">
         <w:r>
           <w:rPr>
             <w:color w:val="1155cc"/>
@@ -2809,7 +2843,7 @@
         </w:rPr>
         <w:t xml:space="preserve">3.3v regulator: </w:t>
       </w:r>
-      <w:hyperlink r:id="rId67">
+      <w:hyperlink r:id="rId68">
         <w:r>
           <w:rPr>
             <w:color w:val="1155cc"/>
@@ -2861,7 +2895,7 @@
         </w:rPr>
         <w:t xml:space="preserve">L7805ABV TO-220 package Datasheet </w:t>
       </w:r>
-      <w:hyperlink r:id="rId68">
+      <w:hyperlink r:id="rId69">
         <w:r>
           <w:rPr>
             <w:color w:val="1155cc"/>
@@ -2904,7 +2938,7 @@
           <w:u w:val="none"/>
         </w:rPr>
       </w:pPr>
-      <w:hyperlink r:id="rId69">
+      <w:hyperlink r:id="rId70">
         <w:r>
           <w:rPr>
             <w:color w:val="1155cc"/>
@@ -2977,7 +3011,7 @@
         <w:ind w:left="720" w:hanging="360"/>
         <w:rPr/>
       </w:pPr>
-      <w:hyperlink r:id="rId70">
+      <w:hyperlink r:id="rId71">
         <w:r>
           <w:rPr>
             <w:color w:val="1155cc"/>
@@ -3002,7 +3036,7 @@
         <w:ind w:left="720" w:hanging="360"/>
         <w:rPr/>
       </w:pPr>
-      <w:hyperlink r:id="rId71">
+      <w:hyperlink r:id="rId72">
         <w:r>
           <w:rPr>
             <w:color w:val="1155cc"/>
@@ -3027,7 +3061,7 @@
         <w:ind w:left="720" w:hanging="360"/>
         <w:rPr/>
       </w:pPr>
-      <w:hyperlink r:id="rId72">
+      <w:hyperlink r:id="rId73">
         <w:r>
           <w:rPr>
             <w:color w:val="1155cc"/>
@@ -3052,7 +3086,7 @@
         <w:ind w:left="720" w:hanging="360"/>
         <w:rPr/>
       </w:pPr>
-      <w:hyperlink r:id="rId73">
+      <w:hyperlink r:id="rId74">
         <w:r>
           <w:rPr>
             <w:color w:val="1155cc"/>
@@ -3077,7 +3111,7 @@
         <w:ind w:left="720" w:hanging="360"/>
         <w:rPr/>
       </w:pPr>
-      <w:hyperlink r:id="rId74">
+      <w:hyperlink r:id="rId75">
         <w:r>
           <w:rPr>
             <w:color w:val="1155cc"/>
@@ -3610,7 +3644,7 @@
           <w:u w:val="none"/>
         </w:rPr>
       </w:pPr>
-      <w:hyperlink r:id="rId75">
+      <w:hyperlink r:id="rId76">
         <w:r>
           <w:rPr>
             <w:color w:val="1155cc"/>

</xml_diff>